<commit_message>
Setting a START and END nodes for the maze
the START is picked randomly.
the End is picked by being the last node of the longest path starting the START node.
</commit_message>
<xml_diff>
--- a/Project Plan.docx
+++ b/Project Plan.docx
@@ -98,12 +98,14 @@
     <w:p>
       <w:pPr>
         <w:rPr>
-          <w:sz w:val="20"/>
-          <w:szCs w:val="20"/>
-        </w:rPr>
-      </w:pPr>
-      <w:r>
-        <w:rPr>
+          <w:color w:val="538135" w:themeColor="accent6" w:themeShade="BF"/>
+          <w:sz w:val="20"/>
+          <w:szCs w:val="20"/>
+        </w:rPr>
+      </w:pPr>
+      <w:r>
+        <w:rPr>
+          <w:color w:val="538135" w:themeColor="accent6" w:themeShade="BF"/>
           <w:sz w:val="20"/>
           <w:szCs w:val="20"/>
         </w:rPr>
@@ -113,12 +115,14 @@
     <w:p>
       <w:pPr>
         <w:rPr>
-          <w:sz w:val="20"/>
-          <w:szCs w:val="20"/>
-        </w:rPr>
-      </w:pPr>
-      <w:r>
-        <w:rPr>
+          <w:color w:val="538135" w:themeColor="accent6" w:themeShade="BF"/>
+          <w:sz w:val="20"/>
+          <w:szCs w:val="20"/>
+        </w:rPr>
+      </w:pPr>
+      <w:r>
+        <w:rPr>
+          <w:color w:val="538135" w:themeColor="accent6" w:themeShade="BF"/>
           <w:sz w:val="20"/>
           <w:szCs w:val="20"/>
         </w:rPr>
@@ -144,12 +148,14 @@
     <w:p>
       <w:pPr>
         <w:rPr>
-          <w:sz w:val="20"/>
-          <w:szCs w:val="20"/>
-        </w:rPr>
-      </w:pPr>
-      <w:r>
-        <w:rPr>
+          <w:color w:val="538135" w:themeColor="accent6" w:themeShade="BF"/>
+          <w:sz w:val="20"/>
+          <w:szCs w:val="20"/>
+        </w:rPr>
+      </w:pPr>
+      <w:r>
+        <w:rPr>
+          <w:color w:val="538135" w:themeColor="accent6" w:themeShade="BF"/>
           <w:sz w:val="20"/>
           <w:szCs w:val="20"/>
         </w:rPr>

</xml_diff>